<commit_message>
added research back to reesume
</commit_message>
<xml_diff>
--- a/files/MarkKedzierski-Engineer.docx
+++ b/files/MarkKedzierski-Engineer.docx
@@ -13,7 +13,7 @@
     <w:tbl>
       <w:tblPr>
         <w:jc w:val="left"/>
-        <w:tblInd w:type="dxa" w:w="-83"/>
+        <w:tblInd w:type="dxa" w:w="-88"/>
         <w:tblBorders>
           <w:top w:color="000001" w:space="0" w:sz="4" w:val="single"/>
           <w:left w:color="000001" w:space="0" w:sz="4" w:val="single"/>
@@ -24,14 +24,14 @@
         </w:tblBorders>
         <w:tblCellMar>
           <w:top w:type="dxa" w:w="55"/>
-          <w:left w:type="dxa" w:w="25"/>
+          <w:left w:type="dxa" w:w="20"/>
           <w:bottom w:type="dxa" w:w="55"/>
           <w:right w:type="dxa" w:w="55"/>
         </w:tblCellMar>
       </w:tblPr>
       <w:tblGrid>
         <w:gridCol w:w="3664"/>
-        <w:gridCol w:w="5025"/>
+        <w:gridCol w:w="5024"/>
       </w:tblGrid>
       <w:tr>
         <w:trPr>
@@ -48,7 +48,7 @@
             </w:tcBorders>
             <w:shd w:fill="FFFFFF" w:val="clear"/>
             <w:tcMar>
-              <w:left w:type="dxa" w:w="25"/>
+              <w:left w:type="dxa" w:w="20"/>
             </w:tcMar>
           </w:tcPr>
           <w:p>
@@ -78,7 +78,7 @@
         </w:tc>
         <w:tc>
           <w:tcPr>
-            <w:tcW w:type="dxa" w:w="5025"/>
+            <w:tcW w:type="dxa" w:w="5024"/>
             <w:tcBorders>
               <w:top w:color="000001" w:space="0" w:sz="4" w:val="single"/>
               <w:left w:color="000001" w:space="0" w:sz="4" w:val="single"/>
@@ -87,7 +87,7 @@
             </w:tcBorders>
             <w:shd w:fill="FFFFFF" w:val="clear"/>
             <w:tcMar>
-              <w:left w:type="dxa" w:w="25"/>
+              <w:left w:type="dxa" w:w="20"/>
             </w:tcMar>
           </w:tcPr>
           <w:p>
@@ -158,7 +158,7 @@
     <w:tbl>
       <w:tblPr>
         <w:jc w:val="left"/>
-        <w:tblInd w:type="dxa" w:w="-30"/>
+        <w:tblInd w:type="dxa" w:w="-35"/>
         <w:tblBorders>
           <w:top w:color="000001" w:space="0" w:sz="4" w:val="single"/>
           <w:left w:color="000001" w:space="0" w:sz="4" w:val="single"/>
@@ -169,13 +169,13 @@
         </w:tblBorders>
         <w:tblCellMar>
           <w:top w:type="dxa" w:w="100"/>
-          <w:left w:type="dxa" w:w="78"/>
+          <w:left w:type="dxa" w:w="73"/>
           <w:bottom w:type="dxa" w:w="100"/>
           <w:right w:type="dxa" w:w="108"/>
         </w:tblCellMar>
       </w:tblPr>
       <w:tblGrid>
-        <w:gridCol w:w="2727"/>
+        <w:gridCol w:w="2726"/>
         <w:gridCol w:w="5907"/>
       </w:tblGrid>
       <w:tr>
@@ -184,7 +184,7 @@
         </w:trPr>
         <w:tc>
           <w:tcPr>
-            <w:tcW w:type="dxa" w:w="2727"/>
+            <w:tcW w:type="dxa" w:w="2726"/>
             <w:tcBorders>
               <w:top w:color="000001" w:space="0" w:sz="4" w:val="single"/>
               <w:left w:color="000001" w:space="0" w:sz="4" w:val="single"/>
@@ -193,7 +193,7 @@
             </w:tcBorders>
             <w:shd w:fill="FFFFFF" w:val="clear"/>
             <w:tcMar>
-              <w:left w:type="dxa" w:w="78"/>
+              <w:left w:type="dxa" w:w="73"/>
             </w:tcMar>
           </w:tcPr>
           <w:p>
@@ -219,7 +219,7 @@
             </w:tcBorders>
             <w:shd w:fill="FFFFFF" w:val="clear"/>
             <w:tcMar>
-              <w:left w:type="dxa" w:w="78"/>
+              <w:left w:type="dxa" w:w="73"/>
             </w:tcMar>
           </w:tcPr>
           <w:p>
@@ -243,7 +243,7 @@
         </w:trPr>
         <w:tc>
           <w:tcPr>
-            <w:tcW w:type="dxa" w:w="2727"/>
+            <w:tcW w:type="dxa" w:w="2726"/>
             <w:tcBorders>
               <w:top w:color="000001" w:space="0" w:sz="4" w:val="single"/>
               <w:left w:color="000001" w:space="0" w:sz="4" w:val="single"/>
@@ -252,7 +252,7 @@
             </w:tcBorders>
             <w:shd w:fill="FFFFFF" w:val="clear"/>
             <w:tcMar>
-              <w:left w:type="dxa" w:w="78"/>
+              <w:left w:type="dxa" w:w="73"/>
             </w:tcMar>
           </w:tcPr>
           <w:p>
@@ -282,7 +282,7 @@
             </w:tcBorders>
             <w:shd w:fill="FFFFFF" w:val="clear"/>
             <w:tcMar>
-              <w:left w:type="dxa" w:w="78"/>
+              <w:left w:type="dxa" w:w="73"/>
             </w:tcMar>
           </w:tcPr>
           <w:p>
@@ -368,7 +368,7 @@
         </w:trPr>
         <w:tc>
           <w:tcPr>
-            <w:tcW w:type="dxa" w:w="2727"/>
+            <w:tcW w:type="dxa" w:w="2726"/>
             <w:tcBorders>
               <w:top w:color="000001" w:space="0" w:sz="4" w:val="single"/>
               <w:left w:color="000001" w:space="0" w:sz="4" w:val="single"/>
@@ -377,7 +377,7 @@
             </w:tcBorders>
             <w:shd w:fill="FFFFFF" w:val="clear"/>
             <w:tcMar>
-              <w:left w:type="dxa" w:w="78"/>
+              <w:left w:type="dxa" w:w="73"/>
             </w:tcMar>
           </w:tcPr>
           <w:p>
@@ -403,7 +403,7 @@
             </w:tcBorders>
             <w:shd w:fill="FFFFFF" w:val="clear"/>
             <w:tcMar>
-              <w:left w:type="dxa" w:w="78"/>
+              <w:left w:type="dxa" w:w="73"/>
             </w:tcMar>
           </w:tcPr>
           <w:p>
@@ -595,7 +595,7 @@
         </w:trPr>
         <w:tc>
           <w:tcPr>
-            <w:tcW w:type="dxa" w:w="2727"/>
+            <w:tcW w:type="dxa" w:w="2726"/>
             <w:tcBorders>
               <w:top w:val="none"/>
               <w:left w:color="000001" w:space="0" w:sz="4" w:val="single"/>
@@ -604,7 +604,7 @@
             </w:tcBorders>
             <w:shd w:fill="FFFFFF" w:val="clear"/>
             <w:tcMar>
-              <w:left w:type="dxa" w:w="78"/>
+              <w:left w:type="dxa" w:w="73"/>
             </w:tcMar>
           </w:tcPr>
           <w:p>
@@ -627,7 +627,7 @@
             </w:tcBorders>
             <w:shd w:fill="FFFFFF" w:val="clear"/>
             <w:tcMar>
-              <w:left w:type="dxa" w:w="78"/>
+              <w:left w:type="dxa" w:w="73"/>
             </w:tcMar>
           </w:tcPr>
           <w:p>
@@ -747,7 +747,7 @@
         </w:trPr>
         <w:tc>
           <w:tcPr>
-            <w:tcW w:type="dxa" w:w="2727"/>
+            <w:tcW w:type="dxa" w:w="2726"/>
             <w:tcBorders>
               <w:top w:color="000001" w:space="0" w:sz="4" w:val="single"/>
               <w:left w:color="000001" w:space="0" w:sz="4" w:val="single"/>
@@ -756,7 +756,7 @@
             </w:tcBorders>
             <w:shd w:fill="FFFFFF" w:val="clear"/>
             <w:tcMar>
-              <w:left w:type="dxa" w:w="78"/>
+              <w:left w:type="dxa" w:w="73"/>
             </w:tcMar>
           </w:tcPr>
           <w:p>
@@ -782,7 +782,7 @@
             </w:tcBorders>
             <w:shd w:fill="FFFFFF" w:val="clear"/>
             <w:tcMar>
-              <w:left w:type="dxa" w:w="78"/>
+              <w:left w:type="dxa" w:w="73"/>
             </w:tcMar>
           </w:tcPr>
           <w:p>
@@ -881,28 +881,7 @@
                 <w:rFonts w:ascii="Ubuntu" w:cs="Ubuntu" w:eastAsia="Ubuntu" w:hAnsi="Ubuntu"/>
                 <w:sz w:val="18"/>
               </w:rPr>
-              <w:t>Android develop</w:t>
-            </w:r>
-            <w:r>
-              <w:rPr>
-                <w:rFonts w:ascii="Ubuntu" w:cs="Ubuntu" w:eastAsia="Ubuntu" w:hAnsi="Ubuntu"/>
-                <w:sz w:val="18"/>
-              </w:rPr>
-              <w:t>ment</w:t>
-            </w:r>
-            <w:r>
-              <w:rPr>
-                <w:rFonts w:ascii="Ubuntu" w:cs="Ubuntu" w:eastAsia="Ubuntu" w:hAnsi="Ubuntu"/>
-                <w:sz w:val="18"/>
-              </w:rPr>
-              <w:t xml:space="preserve"> for custom tablet with OS modifications </w:t>
-            </w:r>
-            <w:r>
-              <w:rPr>
-                <w:rFonts w:ascii="Ubuntu" w:cs="Ubuntu" w:eastAsia="Ubuntu" w:hAnsi="Ubuntu"/>
-                <w:sz w:val="18"/>
-              </w:rPr>
-              <w:t>to support custom functionality.</w:t>
+              <w:t>Android development for custom tablet with OS modifications to support custom functionality.</w:t>
             </w:r>
           </w:p>
           <w:p>
@@ -948,21 +927,7 @@
                 <w:rFonts w:ascii="Ubuntu" w:cs="Ubuntu" w:eastAsia="Ubuntu" w:hAnsi="Ubuntu"/>
                 <w:sz w:val="18"/>
               </w:rPr>
-              <w:t xml:space="preserve">Developing of custom views to match UI/UX specs, </w:t>
-            </w:r>
-            <w:r>
-              <w:rPr>
-                <w:rFonts w:ascii="Ubuntu" w:cs="Ubuntu" w:eastAsia="Ubuntu" w:hAnsi="Ubuntu"/>
-                <w:sz w:val="18"/>
-              </w:rPr>
-              <w:t>AIDL services for IPC, content providers</w:t>
-            </w:r>
-            <w:r>
-              <w:rPr>
-                <w:rFonts w:ascii="Ubuntu" w:cs="Ubuntu" w:eastAsia="Ubuntu" w:hAnsi="Ubuntu"/>
-                <w:sz w:val="18"/>
-              </w:rPr>
-              <w:t xml:space="preserve">.  </w:t>
+              <w:t xml:space="preserve">Developing of custom views to match UI/UX specs, AIDL services for IPC, content providers.  </w:t>
             </w:r>
           </w:p>
         </w:tc>
@@ -973,7 +938,7 @@
         </w:trPr>
         <w:tc>
           <w:tcPr>
-            <w:tcW w:type="dxa" w:w="2727"/>
+            <w:tcW w:type="dxa" w:w="2726"/>
             <w:tcBorders>
               <w:top w:val="none"/>
               <w:left w:color="000001" w:space="0" w:sz="4" w:val="single"/>
@@ -982,7 +947,7 @@
             </w:tcBorders>
             <w:shd w:fill="FFFFFF" w:val="clear"/>
             <w:tcMar>
-              <w:left w:type="dxa" w:w="78"/>
+              <w:left w:type="dxa" w:w="73"/>
             </w:tcMar>
           </w:tcPr>
           <w:p>
@@ -1005,7 +970,7 @@
             </w:tcBorders>
             <w:shd w:fill="FFFFFF" w:val="clear"/>
             <w:tcMar>
-              <w:left w:type="dxa" w:w="78"/>
+              <w:left w:type="dxa" w:w="73"/>
             </w:tcMar>
           </w:tcPr>
           <w:p>
@@ -1184,7 +1149,7 @@
         </w:trPr>
         <w:tc>
           <w:tcPr>
-            <w:tcW w:type="dxa" w:w="2727"/>
+            <w:tcW w:type="dxa" w:w="2726"/>
             <w:tcBorders>
               <w:top w:color="000001" w:space="0" w:sz="4" w:val="single"/>
               <w:left w:color="000001" w:space="0" w:sz="4" w:val="single"/>
@@ -1193,7 +1158,7 @@
             </w:tcBorders>
             <w:shd w:fill="FFFFFF" w:val="clear"/>
             <w:tcMar>
-              <w:left w:type="dxa" w:w="70"/>
+              <w:left w:type="dxa" w:w="65"/>
               <w:right w:type="dxa" w:w="100"/>
             </w:tcMar>
           </w:tcPr>
@@ -1219,7 +1184,7 @@
             </w:tcBorders>
             <w:shd w:fill="FFFFFF" w:val="clear"/>
             <w:tcMar>
-              <w:left w:type="dxa" w:w="70"/>
+              <w:left w:type="dxa" w:w="65"/>
               <w:right w:type="dxa" w:w="100"/>
             </w:tcMar>
           </w:tcPr>
@@ -1346,7 +1311,7 @@
         </w:trPr>
         <w:tc>
           <w:tcPr>
-            <w:tcW w:type="dxa" w:w="2727"/>
+            <w:tcW w:type="dxa" w:w="2726"/>
             <w:tcBorders>
               <w:top w:color="000001" w:space="0" w:sz="4" w:val="single"/>
               <w:left w:color="000001" w:space="0" w:sz="4" w:val="single"/>
@@ -1355,7 +1320,7 @@
             </w:tcBorders>
             <w:shd w:fill="FFFFFF" w:val="clear"/>
             <w:tcMar>
-              <w:left w:type="dxa" w:w="70"/>
+              <w:left w:type="dxa" w:w="65"/>
               <w:right w:type="dxa" w:w="100"/>
             </w:tcMar>
           </w:tcPr>
@@ -1379,7 +1344,7 @@
             </w:tcBorders>
             <w:shd w:fill="FFFFFF" w:val="clear"/>
             <w:tcMar>
-              <w:left w:type="dxa" w:w="70"/>
+              <w:left w:type="dxa" w:w="65"/>
               <w:right w:type="dxa" w:w="100"/>
             </w:tcMar>
           </w:tcPr>
@@ -1598,7 +1563,7 @@
         </w:trPr>
         <w:tc>
           <w:tcPr>
-            <w:tcW w:type="dxa" w:w="2727"/>
+            <w:tcW w:type="dxa" w:w="2726"/>
             <w:tcBorders>
               <w:top w:color="000001" w:space="0" w:sz="4" w:val="single"/>
               <w:left w:color="000001" w:space="0" w:sz="4" w:val="single"/>
@@ -1607,7 +1572,7 @@
             </w:tcBorders>
             <w:shd w:fill="FFFFFF" w:val="clear"/>
             <w:tcMar>
-              <w:left w:type="dxa" w:w="78"/>
+              <w:left w:type="dxa" w:w="73"/>
             </w:tcMar>
           </w:tcPr>
           <w:p>
@@ -1630,7 +1595,7 @@
             </w:tcBorders>
             <w:shd w:fill="FFFFFF" w:val="clear"/>
             <w:tcMar>
-              <w:left w:type="dxa" w:w="78"/>
+              <w:left w:type="dxa" w:w="73"/>
             </w:tcMar>
           </w:tcPr>
           <w:p>
@@ -1803,7 +1768,7 @@
         </w:trPr>
         <w:tc>
           <w:tcPr>
-            <w:tcW w:type="dxa" w:w="2727"/>
+            <w:tcW w:type="dxa" w:w="2726"/>
             <w:tcBorders>
               <w:top w:color="000001" w:space="0" w:sz="4" w:val="single"/>
               <w:left w:color="000001" w:space="0" w:sz="4" w:val="single"/>
@@ -1812,7 +1777,7 @@
             </w:tcBorders>
             <w:shd w:fill="FFFFFF" w:val="clear"/>
             <w:tcMar>
-              <w:left w:type="dxa" w:w="70"/>
+              <w:left w:type="dxa" w:w="65"/>
               <w:right w:type="dxa" w:w="100"/>
             </w:tcMar>
           </w:tcPr>
@@ -1836,7 +1801,7 @@
             </w:tcBorders>
             <w:shd w:fill="FFFFFF" w:val="clear"/>
             <w:tcMar>
-              <w:left w:type="dxa" w:w="70"/>
+              <w:left w:type="dxa" w:w="65"/>
               <w:right w:type="dxa" w:w="100"/>
             </w:tcMar>
           </w:tcPr>
@@ -2006,7 +1971,7 @@
         </w:trPr>
         <w:tc>
           <w:tcPr>
-            <w:tcW w:type="dxa" w:w="2727"/>
+            <w:tcW w:type="dxa" w:w="2726"/>
             <w:tcBorders>
               <w:top w:color="000001" w:space="0" w:sz="4" w:val="single"/>
               <w:left w:color="000001" w:space="0" w:sz="4" w:val="single"/>
@@ -2015,7 +1980,7 @@
             </w:tcBorders>
             <w:shd w:fill="FFFFFF" w:val="clear"/>
             <w:tcMar>
-              <w:left w:type="dxa" w:w="78"/>
+              <w:left w:type="dxa" w:w="73"/>
             </w:tcMar>
           </w:tcPr>
           <w:p>
@@ -2038,7 +2003,7 @@
             </w:tcBorders>
             <w:shd w:fill="FFFFFF" w:val="clear"/>
             <w:tcMar>
-              <w:left w:type="dxa" w:w="78"/>
+              <w:left w:type="dxa" w:w="73"/>
             </w:tcMar>
           </w:tcPr>
           <w:p>
@@ -2160,7 +2125,7 @@
         </w:trPr>
         <w:tc>
           <w:tcPr>
-            <w:tcW w:type="dxa" w:w="2727"/>
+            <w:tcW w:type="dxa" w:w="2726"/>
             <w:tcBorders>
               <w:top w:color="000001" w:space="0" w:sz="4" w:val="single"/>
               <w:left w:color="000001" w:space="0" w:sz="4" w:val="single"/>
@@ -2169,7 +2134,7 @@
             </w:tcBorders>
             <w:shd w:fill="FFFFFF" w:val="clear"/>
             <w:tcMar>
-              <w:left w:type="dxa" w:w="78"/>
+              <w:left w:type="dxa" w:w="73"/>
             </w:tcMar>
           </w:tcPr>
           <w:p>
@@ -2192,7 +2157,7 @@
             </w:tcBorders>
             <w:shd w:fill="FFFFFF" w:val="clear"/>
             <w:tcMar>
-              <w:left w:type="dxa" w:w="78"/>
+              <w:left w:type="dxa" w:w="73"/>
             </w:tcMar>
           </w:tcPr>
           <w:p>
@@ -2377,7 +2342,7 @@
         </w:trPr>
         <w:tc>
           <w:tcPr>
-            <w:tcW w:type="dxa" w:w="2727"/>
+            <w:tcW w:type="dxa" w:w="2726"/>
             <w:tcBorders>
               <w:top w:color="000001" w:space="0" w:sz="4" w:val="single"/>
               <w:left w:color="000001" w:space="0" w:sz="4" w:val="single"/>
@@ -2386,7 +2351,7 @@
             </w:tcBorders>
             <w:shd w:fill="FFFFFF" w:val="clear"/>
             <w:tcMar>
-              <w:left w:type="dxa" w:w="78"/>
+              <w:left w:type="dxa" w:w="73"/>
             </w:tcMar>
           </w:tcPr>
           <w:p>
@@ -2409,7 +2374,7 @@
             </w:tcBorders>
             <w:shd w:fill="FFFFFF" w:val="clear"/>
             <w:tcMar>
-              <w:left w:type="dxa" w:w="78"/>
+              <w:left w:type="dxa" w:w="73"/>
             </w:tcMar>
           </w:tcPr>
           <w:p>
@@ -2575,7 +2540,7 @@
             <w:pPr>
               <w:pStyle w:val="style0"/>
               <w:tabs>
-                <w:tab w:leader="none" w:pos="51695" w:val="left"/>
+                <w:tab w:leader="none" w:pos="55370" w:val="left"/>
               </w:tabs>
               <w:ind w:hanging="0" w:left="3675" w:right="0"/>
             </w:pPr>
@@ -2591,7 +2556,7 @@
         </w:trPr>
         <w:tc>
           <w:tcPr>
-            <w:tcW w:type="dxa" w:w="2727"/>
+            <w:tcW w:type="dxa" w:w="2726"/>
             <w:tcBorders>
               <w:top w:color="000001" w:space="0" w:sz="4" w:val="single"/>
               <w:left w:color="000001" w:space="0" w:sz="4" w:val="single"/>
@@ -2600,7 +2565,7 @@
             </w:tcBorders>
             <w:shd w:fill="FFFFFF" w:val="clear"/>
             <w:tcMar>
-              <w:left w:type="dxa" w:w="78"/>
+              <w:left w:type="dxa" w:w="73"/>
             </w:tcMar>
           </w:tcPr>
           <w:p>
@@ -2623,7 +2588,7 @@
             </w:tcBorders>
             <w:shd w:fill="FFFFFF" w:val="clear"/>
             <w:tcMar>
-              <w:left w:type="dxa" w:w="78"/>
+              <w:left w:type="dxa" w:w="73"/>
             </w:tcMar>
           </w:tcPr>
           <w:p>
@@ -2876,7 +2841,7 @@
         </w:trPr>
         <w:tc>
           <w:tcPr>
-            <w:tcW w:type="dxa" w:w="2727"/>
+            <w:tcW w:type="dxa" w:w="2726"/>
             <w:tcBorders>
               <w:top w:color="000001" w:space="0" w:sz="4" w:val="single"/>
               <w:left w:color="000001" w:space="0" w:sz="4" w:val="single"/>
@@ -2885,7 +2850,7 @@
             </w:tcBorders>
             <w:shd w:fill="FFFFFF" w:val="clear"/>
             <w:tcMar>
-              <w:left w:type="dxa" w:w="78"/>
+              <w:left w:type="dxa" w:w="73"/>
             </w:tcMar>
           </w:tcPr>
           <w:p>
@@ -2908,7 +2873,7 @@
             </w:tcBorders>
             <w:shd w:fill="FFFFFF" w:val="clear"/>
             <w:tcMar>
-              <w:left w:type="dxa" w:w="78"/>
+              <w:left w:type="dxa" w:w="73"/>
             </w:tcMar>
           </w:tcPr>
           <w:p>
@@ -3069,16 +3034,952 @@
           </w:p>
         </w:tc>
       </w:tr>
+      <w:tr>
+        <w:trPr>
+          <w:cantSplit w:val="false"/>
+        </w:trPr>
+        <w:tc>
+          <w:tcPr>
+            <w:tcW w:type="dxa" w:w="2726"/>
+            <w:tcBorders>
+              <w:top w:val="none"/>
+              <w:left w:color="000001" w:space="0" w:sz="4" w:val="single"/>
+              <w:bottom w:color="000001" w:space="0" w:sz="4" w:val="single"/>
+              <w:right w:color="000001" w:space="0" w:sz="4" w:val="single"/>
+            </w:tcBorders>
+            <w:shd w:fill="FFFFFF" w:val="clear"/>
+            <w:tcMar>
+              <w:left w:type="dxa" w:w="73"/>
+            </w:tcMar>
+          </w:tcPr>
+          <w:p>
+            <w:pPr>
+              <w:pStyle w:val="style0"/>
+            </w:pPr>
+            <w:r>
+              <w:rPr>
+                <w:b/>
+              </w:rPr>
+              <w:t>Research</w:t>
+            </w:r>
+          </w:p>
+        </w:tc>
+        <w:tc>
+          <w:tcPr>
+            <w:tcW w:type="dxa" w:w="5907"/>
+            <w:tcBorders>
+              <w:top w:val="none"/>
+              <w:left w:color="000001" w:space="0" w:sz="4" w:val="single"/>
+              <w:bottom w:color="000001" w:space="0" w:sz="4" w:val="single"/>
+              <w:right w:color="000001" w:space="0" w:sz="4" w:val="single"/>
+            </w:tcBorders>
+            <w:shd w:fill="FFFFFF" w:val="clear"/>
+            <w:tcMar>
+              <w:left w:type="dxa" w:w="73"/>
+            </w:tcMar>
+          </w:tcPr>
+          <w:p>
+            <w:pPr>
+              <w:pStyle w:val="style0"/>
+              <w:ind w:hanging="0" w:left="0" w:right="-357"/>
+            </w:pPr>
+            <w:r>
+              <w:rPr>
+                <w:rFonts w:ascii="Ubuntu" w:cs="Ubuntu" w:eastAsia="Ubuntu" w:hAnsi="Ubuntu"/>
+                <w:sz w:val="16"/>
+              </w:rPr>
+              <w:t xml:space="preserve">Summer 2007            </w:t>
+            </w:r>
+            <w:r>
+              <w:rPr>
+                <w:rFonts w:ascii="Ubuntu" w:cs="Ubuntu" w:eastAsia="Ubuntu" w:hAnsi="Ubuntu"/>
+                <w:sz w:val="20"/>
+              </w:rPr>
+              <w:t xml:space="preserve">  </w:t>
+            </w:r>
+            <w:r>
+              <w:rPr>
+                <w:rFonts w:ascii="Ubuntu" w:cs="Ubuntu" w:eastAsia="Ubuntu" w:hAnsi="Ubuntu"/>
+                <w:b/>
+                <w:sz w:val="20"/>
+              </w:rPr>
+              <w:t xml:space="preserve"> Independent Research </w:t>
+            </w:r>
+            <w:r>
+              <w:rPr>
+                <w:rFonts w:ascii="Ubuntu" w:cs="Ubuntu" w:eastAsia="Ubuntu" w:hAnsi="Ubuntu"/>
+                <w:sz w:val="20"/>
+              </w:rPr>
+              <w:t xml:space="preserve">              </w:t>
+            </w:r>
+            <w:r>
+              <w:rPr>
+                <w:rFonts w:ascii="Ubuntu" w:cs="Ubuntu" w:eastAsia="Ubuntu" w:hAnsi="Ubuntu"/>
+                <w:sz w:val="16"/>
+              </w:rPr>
+              <w:t xml:space="preserve">         Austin, TX</w:t>
+            </w:r>
+          </w:p>
+          <w:p>
+            <w:pPr>
+              <w:pStyle w:val="style0"/>
+            </w:pPr>
+            <w:r>
+              <w:rPr>
+                <w:rFonts w:ascii="Ubuntu" w:cs="Ubuntu" w:eastAsia="Ubuntu" w:hAnsi="Ubuntu"/>
+                <w:i/>
+                <w:sz w:val="20"/>
+              </w:rPr>
+              <w:t>Independent Research: Polyphonic Transcription VST Plugin</w:t>
+            </w:r>
+          </w:p>
+          <w:p>
+            <w:pPr>
+              <w:pStyle w:val="style0"/>
+              <w:numPr>
+                <w:ilvl w:val="0"/>
+                <w:numId w:val="14"/>
+              </w:numPr>
+              <w:tabs>
+                <w:tab w:leader="none" w:pos="965" w:val="left"/>
+                <w:tab w:leader="none" w:pos="1080" w:val="left"/>
+                <w:tab w:leader="none" w:pos="2680" w:val="left"/>
+                <w:tab w:leader="none" w:pos="2795" w:val="left"/>
+              </w:tabs>
+              <w:spacing w:after="0" w:before="0" w:line="100" w:lineRule="atLeast"/>
+              <w:contextualSpacing w:val="false"/>
+            </w:pPr>
+            <w:r>
+              <w:rPr>
+                <w:rFonts w:ascii="Ubuntu" w:cs="Ubuntu" w:eastAsia="Ubuntu" w:hAnsi="Ubuntu"/>
+                <w:sz w:val="18"/>
+              </w:rPr>
+              <w:t xml:space="preserve">Developed Virtual Studio Technology Plugin implementation of the polyphonic music transcription algorithm described below.  Optimized algorithms for production use.  Used C++.  </w:t>
+            </w:r>
+            <w:r>
+              <w:rPr>
+                <w:rFonts w:ascii="Ubuntu" w:cs="Ubuntu" w:eastAsia="Ubuntu" w:hAnsi="Ubuntu"/>
+                <w:i/>
+                <w:sz w:val="16"/>
+              </w:rPr>
+              <w:t>(</w:t>
+            </w:r>
+            <w:r>
+              <w:rPr>
+                <w:rFonts w:ascii="Ubuntu" w:cs="Ubuntu" w:eastAsia="Ubuntu" w:hAnsi="Ubuntu"/>
+                <w:i/>
+                <w:sz w:val="14"/>
+              </w:rPr>
+              <w:t>Code available on request of potential employer)</w:t>
+            </w:r>
+          </w:p>
+        </w:tc>
+      </w:tr>
+      <w:tr>
+        <w:trPr>
+          <w:cantSplit w:val="false"/>
+        </w:trPr>
+        <w:tc>
+          <w:tcPr>
+            <w:tcW w:type="dxa" w:w="2726"/>
+            <w:tcBorders>
+              <w:top w:val="none"/>
+              <w:left w:color="000001" w:space="0" w:sz="4" w:val="single"/>
+              <w:bottom w:color="000001" w:space="0" w:sz="4" w:val="single"/>
+              <w:right w:color="000001" w:space="0" w:sz="4" w:val="single"/>
+            </w:tcBorders>
+            <w:shd w:fill="FFFFFF" w:val="clear"/>
+            <w:tcMar>
+              <w:left w:type="dxa" w:w="73"/>
+            </w:tcMar>
+          </w:tcPr>
+          <w:p>
+            <w:pPr>
+              <w:pStyle w:val="style0"/>
+            </w:pPr>
+            <w:r>
+              <w:rPr/>
+            </w:r>
+          </w:p>
+        </w:tc>
+        <w:tc>
+          <w:tcPr>
+            <w:tcW w:type="dxa" w:w="5907"/>
+            <w:tcBorders>
+              <w:top w:val="none"/>
+              <w:left w:color="000001" w:space="0" w:sz="4" w:val="single"/>
+              <w:bottom w:color="000001" w:space="0" w:sz="4" w:val="single"/>
+              <w:right w:color="000001" w:space="0" w:sz="4" w:val="single"/>
+            </w:tcBorders>
+            <w:shd w:fill="FFFFFF" w:val="clear"/>
+            <w:tcMar>
+              <w:left w:type="dxa" w:w="73"/>
+            </w:tcMar>
+          </w:tcPr>
+          <w:p>
+            <w:pPr>
+              <w:pStyle w:val="style0"/>
+              <w:ind w:hanging="0" w:left="0" w:right="-357"/>
+            </w:pPr>
+            <w:r>
+              <w:rPr>
+                <w:rFonts w:ascii="Ubuntu" w:cs="Ubuntu" w:eastAsia="Ubuntu" w:hAnsi="Ubuntu"/>
+                <w:sz w:val="16"/>
+              </w:rPr>
+              <w:t>Summer</w:t>
+            </w:r>
+            <w:r>
+              <w:rPr>
+                <w:rFonts w:ascii="Ubuntu" w:cs="Ubuntu" w:eastAsia="Ubuntu" w:hAnsi="Ubuntu"/>
+                <w:sz w:val="16"/>
+              </w:rPr>
+              <w:t xml:space="preserve"> 2005</w:t>
+              <w:tab/>
+            </w:r>
+            <w:r>
+              <w:rPr>
+                <w:rFonts w:ascii="Ubuntu" w:cs="Ubuntu" w:eastAsia="Ubuntu" w:hAnsi="Ubuntu"/>
+                <w:b/>
+                <w:sz w:val="20"/>
+              </w:rPr>
+              <w:t>University of Texas</w:t>
+            </w:r>
+            <w:r>
+              <w:rPr>
+                <w:rFonts w:ascii="Ubuntu" w:cs="Ubuntu" w:eastAsia="Ubuntu" w:hAnsi="Ubuntu"/>
+                <w:sz w:val="20"/>
+              </w:rPr>
+              <w:tab/>
+              <w:t xml:space="preserve">                 </w:t>
+            </w:r>
+            <w:r>
+              <w:rPr>
+                <w:rFonts w:ascii="Ubuntu" w:cs="Ubuntu" w:eastAsia="Ubuntu" w:hAnsi="Ubuntu"/>
+                <w:sz w:val="16"/>
+              </w:rPr>
+              <w:t>Austin, TX</w:t>
+            </w:r>
+          </w:p>
+          <w:p>
+            <w:pPr>
+              <w:pStyle w:val="style0"/>
+            </w:pPr>
+            <w:r>
+              <w:rPr>
+                <w:rFonts w:ascii="Ubuntu" w:cs="Ubuntu" w:eastAsia="Ubuntu" w:hAnsi="Ubuntu"/>
+                <w:i/>
+                <w:sz w:val="18"/>
+              </w:rPr>
+              <w:t>Polyphonic Transcription: Parallel Implementation</w:t>
+            </w:r>
+          </w:p>
+          <w:p>
+            <w:pPr>
+              <w:pStyle w:val="style0"/>
+              <w:numPr>
+                <w:ilvl w:val="0"/>
+                <w:numId w:val="15"/>
+              </w:numPr>
+              <w:tabs>
+                <w:tab w:leader="none" w:pos="965" w:val="left"/>
+                <w:tab w:leader="none" w:pos="1080" w:val="left"/>
+                <w:tab w:leader="none" w:pos="2680" w:val="left"/>
+                <w:tab w:leader="none" w:pos="2795" w:val="left"/>
+              </w:tabs>
+              <w:spacing w:after="0" w:before="0" w:line="100" w:lineRule="atLeast"/>
+              <w:contextualSpacing w:val="false"/>
+            </w:pPr>
+            <w:r>
+              <w:rPr>
+                <w:rFonts w:ascii="Ubuntu" w:cs="Ubuntu" w:eastAsia="Ubuntu" w:hAnsi="Ubuntu"/>
+                <w:sz w:val="18"/>
+              </w:rPr>
+              <w:t>Developed a parallel processing implementation of polyphonic music transcription algorithm(described in next section).  Tested on supercomputers with thousands of processors.  Wrote a paper describing results and lessons learned.</w:t>
+            </w:r>
+          </w:p>
+        </w:tc>
+      </w:tr>
+      <w:tr>
+        <w:trPr>
+          <w:cantSplit w:val="false"/>
+        </w:trPr>
+        <w:tc>
+          <w:tcPr>
+            <w:tcW w:type="dxa" w:w="2726"/>
+            <w:tcBorders>
+              <w:top w:val="none"/>
+              <w:left w:color="000001" w:space="0" w:sz="4" w:val="single"/>
+              <w:bottom w:color="000001" w:space="0" w:sz="4" w:val="single"/>
+              <w:right w:color="000001" w:space="0" w:sz="4" w:val="single"/>
+            </w:tcBorders>
+            <w:shd w:fill="FFFFFF" w:val="clear"/>
+            <w:tcMar>
+              <w:left w:type="dxa" w:w="73"/>
+            </w:tcMar>
+          </w:tcPr>
+          <w:p>
+            <w:pPr>
+              <w:pStyle w:val="style0"/>
+            </w:pPr>
+            <w:r>
+              <w:rPr/>
+            </w:r>
+          </w:p>
+        </w:tc>
+        <w:tc>
+          <w:tcPr>
+            <w:tcW w:type="dxa" w:w="5907"/>
+            <w:tcBorders>
+              <w:top w:val="none"/>
+              <w:left w:color="000001" w:space="0" w:sz="4" w:val="single"/>
+              <w:bottom w:color="000001" w:space="0" w:sz="4" w:val="single"/>
+              <w:right w:color="000001" w:space="0" w:sz="4" w:val="single"/>
+            </w:tcBorders>
+            <w:shd w:fill="FFFFFF" w:val="clear"/>
+            <w:tcMar>
+              <w:left w:type="dxa" w:w="73"/>
+            </w:tcMar>
+          </w:tcPr>
+          <w:p>
+            <w:pPr>
+              <w:pStyle w:val="style0"/>
+              <w:ind w:hanging="0" w:left="0" w:right="-357"/>
+            </w:pPr>
+            <w:r>
+              <w:rPr>
+                <w:rFonts w:ascii="Ubuntu" w:cs="Ubuntu" w:eastAsia="Ubuntu" w:hAnsi="Ubuntu"/>
+                <w:sz w:val="16"/>
+              </w:rPr>
+              <w:t>Spring 2005</w:t>
+              <w:tab/>
+            </w:r>
+            <w:r>
+              <w:rPr>
+                <w:rFonts w:ascii="Ubuntu" w:cs="Ubuntu" w:eastAsia="Ubuntu" w:hAnsi="Ubuntu"/>
+                <w:b/>
+                <w:sz w:val="20"/>
+              </w:rPr>
+              <w:t>University of Texas</w:t>
+            </w:r>
+            <w:r>
+              <w:rPr>
+                <w:rFonts w:ascii="Ubuntu" w:cs="Ubuntu" w:eastAsia="Ubuntu" w:hAnsi="Ubuntu"/>
+                <w:sz w:val="20"/>
+              </w:rPr>
+              <w:tab/>
+              <w:t xml:space="preserve">     </w:t>
+            </w:r>
+            <w:r>
+              <w:rPr>
+                <w:rFonts w:ascii="Ubuntu" w:cs="Ubuntu" w:eastAsia="Ubuntu" w:hAnsi="Ubuntu"/>
+                <w:sz w:val="16"/>
+              </w:rPr>
+              <w:t xml:space="preserve">                   Austin, TX</w:t>
+            </w:r>
+          </w:p>
+          <w:p>
+            <w:pPr>
+              <w:pStyle w:val="style0"/>
+            </w:pPr>
+            <w:r>
+              <w:rPr>
+                <w:rFonts w:ascii="Ubuntu" w:cs="Ubuntu" w:eastAsia="Ubuntu" w:hAnsi="Ubuntu"/>
+                <w:sz w:val="20"/>
+              </w:rPr>
+              <w:t>C</w:t>
+            </w:r>
+            <w:r>
+              <w:rPr>
+                <w:rFonts w:ascii="Ubuntu" w:cs="Ubuntu" w:eastAsia="Ubuntu" w:hAnsi="Ubuntu"/>
+                <w:i/>
+                <w:sz w:val="20"/>
+              </w:rPr>
+              <w:t xml:space="preserve">S379H Honors Thesis: Polyphonic Transcription </w:t>
+            </w:r>
+            <w:r>
+              <w:rPr>
+                <w:rFonts w:ascii="Ubuntu" w:cs="Ubuntu" w:eastAsia="Ubuntu" w:hAnsi="Ubuntu"/>
+                <w:sz w:val="20"/>
+              </w:rPr>
+              <w:t xml:space="preserve"> </w:t>
+            </w:r>
+          </w:p>
+          <w:p>
+            <w:pPr>
+              <w:pStyle w:val="style0"/>
+              <w:numPr>
+                <w:ilvl w:val="0"/>
+                <w:numId w:val="17"/>
+              </w:numPr>
+              <w:tabs>
+                <w:tab w:leader="none" w:pos="965" w:val="left"/>
+                <w:tab w:leader="none" w:pos="1080" w:val="left"/>
+                <w:tab w:leader="none" w:pos="2680" w:val="left"/>
+                <w:tab w:leader="none" w:pos="2795" w:val="left"/>
+              </w:tabs>
+              <w:spacing w:after="0" w:before="0" w:line="100" w:lineRule="atLeast"/>
+              <w:contextualSpacing w:val="false"/>
+            </w:pPr>
+            <w:r>
+              <w:rPr>
+                <w:rFonts w:ascii="Ubuntu" w:cs="Ubuntu" w:eastAsia="Ubuntu" w:hAnsi="Ubuntu"/>
+                <w:sz w:val="18"/>
+              </w:rPr>
+              <w:t>Continued previous research by implementing polyphonic music transcription using Bayesian statistical modeling (Switching Kalman Filter Model).</w:t>
+            </w:r>
+          </w:p>
+          <w:p>
+            <w:pPr>
+              <w:pStyle w:val="style0"/>
+              <w:numPr>
+                <w:ilvl w:val="0"/>
+                <w:numId w:val="17"/>
+              </w:numPr>
+              <w:tabs>
+                <w:tab w:leader="none" w:pos="965" w:val="left"/>
+                <w:tab w:leader="none" w:pos="1080" w:val="left"/>
+                <w:tab w:leader="none" w:pos="2680" w:val="left"/>
+                <w:tab w:leader="none" w:pos="2795" w:val="left"/>
+              </w:tabs>
+              <w:spacing w:after="0" w:before="0" w:line="100" w:lineRule="atLeast"/>
+              <w:contextualSpacing w:val="false"/>
+            </w:pPr>
+            <w:r>
+              <w:rPr>
+                <w:rFonts w:ascii="Ubuntu" w:cs="Ubuntu" w:eastAsia="Ubuntu" w:hAnsi="Ubuntu"/>
+                <w:sz w:val="18"/>
+              </w:rPr>
+              <w:t>Developed effective application under Matlab environment; included mono/polyphonic transcription as well as instrument-specific EM parameter learning algorithm.</w:t>
+            </w:r>
+          </w:p>
+          <w:p>
+            <w:pPr>
+              <w:pStyle w:val="style0"/>
+              <w:numPr>
+                <w:ilvl w:val="0"/>
+                <w:numId w:val="17"/>
+              </w:numPr>
+              <w:tabs>
+                <w:tab w:leader="none" w:pos="965" w:val="left"/>
+                <w:tab w:leader="none" w:pos="1080" w:val="left"/>
+                <w:tab w:leader="none" w:pos="2680" w:val="left"/>
+                <w:tab w:leader="none" w:pos="2795" w:val="left"/>
+              </w:tabs>
+              <w:spacing w:after="0" w:before="0" w:line="100" w:lineRule="atLeast"/>
+              <w:contextualSpacing w:val="false"/>
+            </w:pPr>
+            <w:r>
+              <w:rPr>
+                <w:rFonts w:ascii="Ubuntu" w:cs="Ubuntu" w:eastAsia="Ubuntu" w:hAnsi="Ubuntu"/>
+                <w:sz w:val="18"/>
+              </w:rPr>
+              <w:t>Performed research independently, which was later evaluated by Professor Novak as well as former Chairmen of Astronomy,  Bill Jefferys.  Received an A for the course.</w:t>
+            </w:r>
+          </w:p>
+        </w:tc>
+      </w:tr>
+      <w:tr>
+        <w:trPr>
+          <w:cantSplit w:val="false"/>
+        </w:trPr>
+        <w:tc>
+          <w:tcPr>
+            <w:tcW w:type="dxa" w:w="2726"/>
+            <w:tcBorders>
+              <w:top w:val="none"/>
+              <w:left w:color="000001" w:space="0" w:sz="4" w:val="single"/>
+              <w:bottom w:color="000001" w:space="0" w:sz="4" w:val="single"/>
+              <w:right w:color="000001" w:space="0" w:sz="4" w:val="single"/>
+            </w:tcBorders>
+            <w:shd w:fill="FFFFFF" w:val="clear"/>
+            <w:tcMar>
+              <w:left w:type="dxa" w:w="73"/>
+            </w:tcMar>
+          </w:tcPr>
+          <w:p>
+            <w:pPr>
+              <w:pStyle w:val="style0"/>
+            </w:pPr>
+            <w:r>
+              <w:rPr/>
+            </w:r>
+          </w:p>
+        </w:tc>
+        <w:tc>
+          <w:tcPr>
+            <w:tcW w:type="dxa" w:w="5907"/>
+            <w:tcBorders>
+              <w:top w:val="none"/>
+              <w:left w:color="000001" w:space="0" w:sz="4" w:val="single"/>
+              <w:bottom w:color="000001" w:space="0" w:sz="4" w:val="single"/>
+              <w:right w:color="000001" w:space="0" w:sz="4" w:val="single"/>
+            </w:tcBorders>
+            <w:shd w:fill="FFFFFF" w:val="clear"/>
+            <w:tcMar>
+              <w:left w:type="dxa" w:w="73"/>
+            </w:tcMar>
+          </w:tcPr>
+          <w:p>
+            <w:pPr>
+              <w:pStyle w:val="style0"/>
+              <w:ind w:hanging="0" w:left="0" w:right="-357"/>
+            </w:pPr>
+            <w:r>
+              <w:rPr>
+                <w:rFonts w:ascii="Ubuntu" w:cs="Ubuntu" w:eastAsia="Ubuntu" w:hAnsi="Ubuntu"/>
+                <w:sz w:val="16"/>
+              </w:rPr>
+              <w:t>Spring  2004</w:t>
+            </w:r>
+            <w:r>
+              <w:rPr>
+                <w:rFonts w:ascii="Ubuntu" w:cs="Ubuntu" w:eastAsia="Ubuntu" w:hAnsi="Ubuntu"/>
+                <w:sz w:val="18"/>
+              </w:rPr>
+              <w:tab/>
+            </w:r>
+            <w:r>
+              <w:rPr>
+                <w:rFonts w:ascii="Ubuntu" w:cs="Ubuntu" w:eastAsia="Ubuntu" w:hAnsi="Ubuntu"/>
+                <w:b/>
+                <w:sz w:val="20"/>
+              </w:rPr>
+              <w:t>University of Texas</w:t>
+            </w:r>
+            <w:r>
+              <w:rPr>
+                <w:rFonts w:ascii="Ubuntu" w:cs="Ubuntu" w:eastAsia="Ubuntu" w:hAnsi="Ubuntu"/>
+                <w:sz w:val="18"/>
+              </w:rPr>
+              <w:tab/>
+              <w:t xml:space="preserve">             </w:t>
+            </w:r>
+            <w:r>
+              <w:rPr>
+                <w:rFonts w:ascii="Ubuntu" w:cs="Ubuntu" w:eastAsia="Ubuntu" w:hAnsi="Ubuntu"/>
+                <w:sz w:val="16"/>
+              </w:rPr>
+              <w:t>Austin, TX</w:t>
+            </w:r>
+          </w:p>
+          <w:p>
+            <w:pPr>
+              <w:pStyle w:val="style0"/>
+            </w:pPr>
+            <w:r>
+              <w:rPr>
+                <w:rFonts w:ascii="Ubuntu" w:cs="Ubuntu" w:eastAsia="Ubuntu" w:hAnsi="Ubuntu"/>
+                <w:i/>
+                <w:sz w:val="20"/>
+              </w:rPr>
+              <w:t>CS370 Undergraduate Research: Monophonic music transcription</w:t>
+            </w:r>
+          </w:p>
+          <w:p>
+            <w:pPr>
+              <w:pStyle w:val="style0"/>
+              <w:numPr>
+                <w:ilvl w:val="0"/>
+                <w:numId w:val="16"/>
+              </w:numPr>
+              <w:tabs>
+                <w:tab w:leader="none" w:pos="965" w:val="left"/>
+                <w:tab w:leader="none" w:pos="1080" w:val="left"/>
+                <w:tab w:leader="none" w:pos="2680" w:val="left"/>
+                <w:tab w:leader="none" w:pos="2795" w:val="left"/>
+              </w:tabs>
+              <w:spacing w:after="0" w:before="0" w:line="100" w:lineRule="atLeast"/>
+              <w:contextualSpacing w:val="false"/>
+            </w:pPr>
+            <w:r>
+              <w:rPr>
+                <w:rFonts w:ascii="Ubuntu" w:cs="Ubuntu" w:eastAsia="Ubuntu" w:hAnsi="Ubuntu"/>
+                <w:sz w:val="18"/>
+              </w:rPr>
+              <w:t>Developed software which detected the pitch of real-time audio input and converted it to MIDI messages.  Earned an A for independent research supervised by Prof. Gordon Novak.</w:t>
+            </w:r>
+          </w:p>
+          <w:p>
+            <w:pPr>
+              <w:pStyle w:val="style0"/>
+              <w:numPr>
+                <w:ilvl w:val="0"/>
+                <w:numId w:val="16"/>
+              </w:numPr>
+              <w:tabs>
+                <w:tab w:leader="none" w:pos="965" w:val="left"/>
+                <w:tab w:leader="none" w:pos="1080" w:val="left"/>
+                <w:tab w:leader="none" w:pos="2680" w:val="left"/>
+                <w:tab w:leader="none" w:pos="2795" w:val="left"/>
+              </w:tabs>
+              <w:spacing w:after="0" w:before="0" w:line="100" w:lineRule="atLeast"/>
+              <w:contextualSpacing w:val="false"/>
+            </w:pPr>
+            <w:r>
+              <w:rPr>
+                <w:rFonts w:ascii="Ubuntu" w:cs="Ubuntu" w:eastAsia="Ubuntu" w:hAnsi="Ubuntu"/>
+                <w:sz w:val="18"/>
+              </w:rPr>
+              <w:t>Implemented using DFT based fundamental frequency detection; as well as an original note onset/offset detection algorithm.</w:t>
+            </w:r>
+          </w:p>
+        </w:tc>
+      </w:tr>
+      <w:tr>
+        <w:trPr>
+          <w:cantSplit w:val="false"/>
+        </w:trPr>
+        <w:tc>
+          <w:tcPr>
+            <w:tcW w:type="dxa" w:w="2726"/>
+            <w:tcBorders>
+              <w:top w:val="none"/>
+              <w:left w:color="000001" w:space="0" w:sz="4" w:val="single"/>
+              <w:bottom w:color="000001" w:space="0" w:sz="4" w:val="single"/>
+              <w:right w:color="000001" w:space="0" w:sz="4" w:val="single"/>
+            </w:tcBorders>
+            <w:shd w:fill="FFFFFF" w:val="clear"/>
+            <w:tcMar>
+              <w:left w:type="dxa" w:w="73"/>
+            </w:tcMar>
+          </w:tcPr>
+          <w:p>
+            <w:pPr>
+              <w:pStyle w:val="style0"/>
+              <w:spacing w:after="0" w:before="0" w:line="100" w:lineRule="atLeast"/>
+              <w:ind w:hanging="0" w:left="0" w:right="0"/>
+              <w:contextualSpacing w:val="false"/>
+            </w:pPr>
+            <w:r>
+              <w:rPr>
+                <w:b/>
+              </w:rPr>
+              <w:t>Security Clearance</w:t>
+            </w:r>
+          </w:p>
+        </w:tc>
+        <w:tc>
+          <w:tcPr>
+            <w:tcW w:type="dxa" w:w="5907"/>
+            <w:tcBorders>
+              <w:top w:val="none"/>
+              <w:left w:color="000001" w:space="0" w:sz="4" w:val="single"/>
+              <w:bottom w:color="000001" w:space="0" w:sz="4" w:val="single"/>
+              <w:right w:color="000001" w:space="0" w:sz="4" w:val="single"/>
+            </w:tcBorders>
+            <w:shd w:fill="FFFFFF" w:val="clear"/>
+            <w:tcMar>
+              <w:left w:type="dxa" w:w="73"/>
+            </w:tcMar>
+          </w:tcPr>
+          <w:p>
+            <w:pPr>
+              <w:pStyle w:val="style0"/>
+              <w:spacing w:after="0" w:before="0" w:line="100" w:lineRule="atLeast"/>
+              <w:ind w:hanging="0" w:left="0" w:right="0"/>
+              <w:contextualSpacing w:val="false"/>
+            </w:pPr>
+            <w:r>
+              <w:rPr>
+                <w:rFonts w:ascii="Ubuntu" w:cs="Ubuntu" w:eastAsia="Ubuntu" w:hAnsi="Ubuntu"/>
+                <w:sz w:val="18"/>
+              </w:rPr>
+              <w:t>Active DoD SECRET security clearance.</w:t>
+            </w:r>
+          </w:p>
+        </w:tc>
+      </w:tr>
+      <w:tr>
+        <w:trPr>
+          <w:cantSplit w:val="false"/>
+        </w:trPr>
+        <w:tc>
+          <w:tcPr>
+            <w:tcW w:type="dxa" w:w="2726"/>
+            <w:tcBorders>
+              <w:top w:val="none"/>
+              <w:left w:color="000001" w:space="0" w:sz="4" w:val="single"/>
+              <w:bottom w:color="000001" w:space="0" w:sz="4" w:val="single"/>
+              <w:right w:color="000001" w:space="0" w:sz="4" w:val="single"/>
+            </w:tcBorders>
+            <w:shd w:fill="FFFFFF" w:val="clear"/>
+            <w:tcMar>
+              <w:left w:type="dxa" w:w="73"/>
+            </w:tcMar>
+          </w:tcPr>
+          <w:p>
+            <w:pPr>
+              <w:pStyle w:val="style6"/>
+              <w:spacing w:after="60" w:before="240" w:line="100" w:lineRule="atLeast"/>
+              <w:contextualSpacing w:val="false"/>
+            </w:pPr>
+            <w:r>
+              <w:rPr/>
+              <w:t>Technical Skills</w:t>
+            </w:r>
+          </w:p>
+          <w:p>
+            <w:pPr>
+              <w:pStyle w:val="style0"/>
+            </w:pPr>
+            <w:r>
+              <w:rPr/>
+            </w:r>
+          </w:p>
+          <w:p>
+            <w:pPr>
+              <w:pStyle w:val="style0"/>
+            </w:pPr>
+            <w:r>
+              <w:rPr/>
+            </w:r>
+          </w:p>
+        </w:tc>
+        <w:tc>
+          <w:tcPr>
+            <w:tcW w:type="dxa" w:w="5907"/>
+            <w:tcBorders>
+              <w:top w:val="none"/>
+              <w:left w:color="000001" w:space="0" w:sz="4" w:val="single"/>
+              <w:bottom w:color="000001" w:space="0" w:sz="4" w:val="single"/>
+              <w:right w:color="000001" w:space="0" w:sz="4" w:val="single"/>
+            </w:tcBorders>
+            <w:shd w:fill="FFFFFF" w:val="clear"/>
+            <w:tcMar>
+              <w:left w:type="dxa" w:w="73"/>
+            </w:tcMar>
+          </w:tcPr>
+          <w:p>
+            <w:pPr>
+              <w:pStyle w:val="style0"/>
+              <w:tabs>
+                <w:tab w:leader="none" w:pos="6996" w:val="right"/>
+              </w:tabs>
+            </w:pPr>
+            <w:r>
+              <w:rPr>
+                <w:rFonts w:ascii="Ubuntu" w:cs="Ubuntu" w:eastAsia="Ubuntu" w:hAnsi="Ubuntu"/>
+                <w:b/>
+                <w:sz w:val="18"/>
+              </w:rPr>
+              <w:t>Languages</w:t>
+            </w:r>
+            <w:r>
+              <w:rPr>
+                <w:rFonts w:ascii="Ubuntu" w:cs="Ubuntu" w:eastAsia="Ubuntu" w:hAnsi="Ubuntu"/>
+                <w:sz w:val="18"/>
+              </w:rPr>
+              <w:t>: Java/JEE, Python, C, C++, HTML, CSS, Javascript, PL/SQL, MATLAB</w:t>
+            </w:r>
+          </w:p>
+          <w:p>
+            <w:pPr>
+              <w:pStyle w:val="style0"/>
+              <w:tabs>
+                <w:tab w:leader="none" w:pos="6996" w:val="right"/>
+              </w:tabs>
+            </w:pPr>
+            <w:r>
+              <w:rPr>
+                <w:rFonts w:ascii="Ubuntu" w:cs="Ubuntu" w:eastAsia="Ubuntu" w:hAnsi="Ubuntu"/>
+                <w:b/>
+                <w:sz w:val="18"/>
+              </w:rPr>
+              <w:t>Mobile:</w:t>
+            </w:r>
+            <w:r>
+              <w:rPr>
+                <w:rFonts w:ascii="Ubuntu" w:cs="Ubuntu" w:eastAsia="Ubuntu" w:hAnsi="Ubuntu"/>
+                <w:sz w:val="18"/>
+              </w:rPr>
+              <w:t xml:space="preserve"> Android</w:t>
+            </w:r>
+          </w:p>
+          <w:p>
+            <w:pPr>
+              <w:pStyle w:val="style0"/>
+              <w:tabs>
+                <w:tab w:leader="none" w:pos="6996" w:val="right"/>
+              </w:tabs>
+            </w:pPr>
+            <w:r>
+              <w:rPr>
+                <w:rFonts w:ascii="Ubuntu" w:cs="Ubuntu" w:eastAsia="Ubuntu" w:hAnsi="Ubuntu"/>
+                <w:b/>
+                <w:sz w:val="18"/>
+              </w:rPr>
+              <w:t xml:space="preserve">Java/J2EE 5: </w:t>
+            </w:r>
+            <w:r>
+              <w:rPr>
+                <w:rFonts w:ascii="Ubuntu" w:cs="Ubuntu" w:eastAsia="Ubuntu" w:hAnsi="Ubuntu"/>
+                <w:sz w:val="18"/>
+              </w:rPr>
+              <w:t>Web Services (JAX-WS, SOAP, JAX-RPC, JAXB, UDDI), JAXR, JPA, JMX, JMS, BPEL, Ant, Maven, Subversion, CVS, jUnit, JSF, Spring, Quartz, Eclipse/SWT, JNI</w:t>
+            </w:r>
+          </w:p>
+          <w:p>
+            <w:pPr>
+              <w:pStyle w:val="style0"/>
+              <w:tabs>
+                <w:tab w:leader="none" w:pos="6996" w:val="right"/>
+              </w:tabs>
+            </w:pPr>
+            <w:r>
+              <w:rPr>
+                <w:rFonts w:ascii="Ubuntu" w:cs="Ubuntu" w:eastAsia="Ubuntu" w:hAnsi="Ubuntu"/>
+                <w:b/>
+                <w:sz w:val="18"/>
+              </w:rPr>
+              <w:t>Apache</w:t>
+            </w:r>
+            <w:r>
+              <w:rPr>
+                <w:rFonts w:ascii="Ubuntu" w:cs="Ubuntu" w:eastAsia="Ubuntu" w:hAnsi="Ubuntu"/>
+                <w:sz w:val="18"/>
+              </w:rPr>
+              <w:t>: Tomcat, HTTPD, Wicket, ActiveMQ, ServiceMix, jUDDI, Scout, ODE, CXF, Axis, Axis2, Log4j, Commons (Logging, BeanUtils, Collections, Lang), Struts</w:t>
+            </w:r>
+          </w:p>
+          <w:p>
+            <w:pPr>
+              <w:pStyle w:val="style0"/>
+              <w:tabs>
+                <w:tab w:leader="none" w:pos="6996" w:val="right"/>
+              </w:tabs>
+            </w:pPr>
+            <w:r>
+              <w:rPr>
+                <w:rFonts w:ascii="Ubuntu" w:cs="Ubuntu" w:eastAsia="Ubuntu" w:hAnsi="Ubuntu"/>
+                <w:b/>
+                <w:sz w:val="18"/>
+              </w:rPr>
+              <w:t>Web 2.0</w:t>
+            </w:r>
+            <w:r>
+              <w:rPr>
+                <w:rFonts w:ascii="Ubuntu" w:cs="Ubuntu" w:eastAsia="Ubuntu" w:hAnsi="Ubuntu"/>
+                <w:sz w:val="18"/>
+              </w:rPr>
+              <w:t>: Dojo, jQuery, GWT</w:t>
+            </w:r>
+          </w:p>
+          <w:p>
+            <w:pPr>
+              <w:pStyle w:val="style0"/>
+              <w:tabs>
+                <w:tab w:leader="none" w:pos="6996" w:val="right"/>
+              </w:tabs>
+            </w:pPr>
+            <w:r>
+              <w:rPr>
+                <w:rFonts w:ascii="Ubuntu" w:cs="Ubuntu" w:eastAsia="Ubuntu" w:hAnsi="Ubuntu"/>
+                <w:b/>
+                <w:sz w:val="18"/>
+              </w:rPr>
+              <w:t xml:space="preserve">JBoss: </w:t>
+            </w:r>
+            <w:r>
+              <w:rPr>
+                <w:rFonts w:ascii="Ubuntu" w:cs="Ubuntu" w:eastAsia="Ubuntu" w:hAnsi="Ubuntu"/>
+                <w:sz w:val="18"/>
+              </w:rPr>
+              <w:t>Drools, jBPM, Hibernate, Microcontainer, ESB, Clustered Application Server</w:t>
+            </w:r>
+          </w:p>
+          <w:p>
+            <w:pPr>
+              <w:pStyle w:val="style0"/>
+              <w:tabs>
+                <w:tab w:leader="none" w:pos="6996" w:val="right"/>
+              </w:tabs>
+            </w:pPr>
+            <w:r>
+              <w:rPr>
+                <w:rFonts w:ascii="Ubuntu" w:cs="Ubuntu" w:eastAsia="Ubuntu" w:hAnsi="Ubuntu"/>
+                <w:b/>
+                <w:sz w:val="18"/>
+              </w:rPr>
+              <w:t xml:space="preserve">IBM: </w:t>
+            </w:r>
+            <w:r>
+              <w:rPr>
+                <w:rFonts w:ascii="Ubuntu" w:cs="Ubuntu" w:eastAsia="Ubuntu" w:hAnsi="Ubuntu"/>
+                <w:sz w:val="18"/>
+              </w:rPr>
+              <w:t>RSA, WebSphere, Process Server</w:t>
+            </w:r>
+          </w:p>
+          <w:p>
+            <w:pPr>
+              <w:pStyle w:val="style0"/>
+              <w:tabs>
+                <w:tab w:leader="none" w:pos="6996" w:val="right"/>
+              </w:tabs>
+            </w:pPr>
+            <w:r>
+              <w:rPr>
+                <w:rFonts w:ascii="Ubuntu" w:cs="Ubuntu" w:eastAsia="Ubuntu" w:hAnsi="Ubuntu"/>
+                <w:b/>
+                <w:sz w:val="18"/>
+              </w:rPr>
+              <w:t xml:space="preserve">Databases: </w:t>
+            </w:r>
+            <w:r>
+              <w:rPr>
+                <w:rFonts w:ascii="Ubuntu" w:cs="Ubuntu" w:eastAsia="Ubuntu" w:hAnsi="Ubuntu"/>
+                <w:sz w:val="18"/>
+              </w:rPr>
+              <w:t>Oracle 9i/10g, PostGres, MySQL, DB2</w:t>
+            </w:r>
+          </w:p>
+          <w:p>
+            <w:pPr>
+              <w:pStyle w:val="style0"/>
+              <w:tabs>
+                <w:tab w:leader="none" w:pos="6996" w:val="right"/>
+              </w:tabs>
+            </w:pPr>
+            <w:r>
+              <w:rPr>
+                <w:rFonts w:ascii="Ubuntu" w:cs="Ubuntu" w:eastAsia="Ubuntu" w:hAnsi="Ubuntu"/>
+                <w:b/>
+                <w:sz w:val="18"/>
+              </w:rPr>
+              <w:t xml:space="preserve">Statistics: </w:t>
+            </w:r>
+            <w:r>
+              <w:rPr>
+                <w:rFonts w:ascii="Ubuntu" w:cs="Ubuntu" w:eastAsia="Ubuntu" w:hAnsi="Ubuntu"/>
+                <w:sz w:val="18"/>
+              </w:rPr>
+              <w:t>Bayesian Models, Switching Kalman Filter, Viterbi path estimation, Markov Model, stereo vision</w:t>
+            </w:r>
+          </w:p>
+          <w:p>
+            <w:pPr>
+              <w:pStyle w:val="style0"/>
+              <w:tabs>
+                <w:tab w:leader="none" w:pos="245" w:val="left"/>
+                <w:tab w:leader="none" w:pos="360" w:val="left"/>
+                <w:tab w:leader="none" w:pos="1960" w:val="left"/>
+              </w:tabs>
+              <w:spacing w:after="0" w:before="0" w:line="100" w:lineRule="atLeast"/>
+              <w:contextualSpacing w:val="false"/>
+            </w:pPr>
+            <w:r>
+              <w:rPr/>
+            </w:r>
+          </w:p>
+        </w:tc>
+      </w:tr>
     </w:tbl>
     <w:p>
       <w:pPr>
         <w:pStyle w:val="style0"/>
       </w:pPr>
       <w:r>
-        <w:rPr>
-          <w:b/>
-        </w:rPr>
-        <w:t>Research &amp; Educatio</w:t>
+        <w:rPr/>
       </w:r>
     </w:p>
     <w:sectPr>
@@ -4878,6 +5779,554 @@
     </w:lvl>
   </w:abstractNum>
   <w:abstractNum w:abstractNumId="14">
+    <w:lvl w:ilvl="0">
+      <w:start w:val="1"/>
+      <w:numFmt w:val="bullet"/>
+      <w:lvlText w:val=""/>
+      <w:lvlJc w:val="left"/>
+      <w:pPr>
+        <w:tabs>
+          <w:tab w:pos="720" w:val="num"/>
+        </w:tabs>
+        <w:ind w:hanging="360" w:left="720"/>
+      </w:pPr>
+      <w:rPr>
+        <w:rFonts w:ascii="Symbol" w:cs="Symbol" w:hAnsi="Symbol" w:hint="default"/>
+      </w:rPr>
+    </w:lvl>
+    <w:lvl w:ilvl="1">
+      <w:start w:val="1"/>
+      <w:numFmt w:val="bullet"/>
+      <w:lvlText w:val="◦"/>
+      <w:lvlJc w:val="left"/>
+      <w:pPr>
+        <w:tabs>
+          <w:tab w:pos="1080" w:val="num"/>
+        </w:tabs>
+        <w:ind w:hanging="360" w:left="1080"/>
+      </w:pPr>
+      <w:rPr>
+        <w:rFonts w:ascii="OpenSymbol" w:cs="OpenSymbol" w:hAnsi="OpenSymbol" w:hint="default"/>
+      </w:rPr>
+    </w:lvl>
+    <w:lvl w:ilvl="2">
+      <w:start w:val="1"/>
+      <w:numFmt w:val="bullet"/>
+      <w:lvlText w:val="▪"/>
+      <w:lvlJc w:val="left"/>
+      <w:pPr>
+        <w:tabs>
+          <w:tab w:pos="1440" w:val="num"/>
+        </w:tabs>
+        <w:ind w:hanging="360" w:left="1440"/>
+      </w:pPr>
+      <w:rPr>
+        <w:rFonts w:ascii="OpenSymbol" w:cs="OpenSymbol" w:hAnsi="OpenSymbol" w:hint="default"/>
+      </w:rPr>
+    </w:lvl>
+    <w:lvl w:ilvl="3">
+      <w:start w:val="1"/>
+      <w:numFmt w:val="bullet"/>
+      <w:lvlText w:val=""/>
+      <w:lvlJc w:val="left"/>
+      <w:pPr>
+        <w:tabs>
+          <w:tab w:pos="1800" w:val="num"/>
+        </w:tabs>
+        <w:ind w:hanging="360" w:left="1800"/>
+      </w:pPr>
+      <w:rPr>
+        <w:rFonts w:ascii="Symbol" w:cs="Symbol" w:hAnsi="Symbol" w:hint="default"/>
+      </w:rPr>
+    </w:lvl>
+    <w:lvl w:ilvl="4">
+      <w:start w:val="1"/>
+      <w:numFmt w:val="bullet"/>
+      <w:lvlText w:val="◦"/>
+      <w:lvlJc w:val="left"/>
+      <w:pPr>
+        <w:tabs>
+          <w:tab w:pos="2160" w:val="num"/>
+        </w:tabs>
+        <w:ind w:hanging="360" w:left="2160"/>
+      </w:pPr>
+      <w:rPr>
+        <w:rFonts w:ascii="OpenSymbol" w:cs="OpenSymbol" w:hAnsi="OpenSymbol" w:hint="default"/>
+      </w:rPr>
+    </w:lvl>
+    <w:lvl w:ilvl="5">
+      <w:start w:val="1"/>
+      <w:numFmt w:val="bullet"/>
+      <w:lvlText w:val="▪"/>
+      <w:lvlJc w:val="left"/>
+      <w:pPr>
+        <w:tabs>
+          <w:tab w:pos="2520" w:val="num"/>
+        </w:tabs>
+        <w:ind w:hanging="360" w:left="2520"/>
+      </w:pPr>
+      <w:rPr>
+        <w:rFonts w:ascii="OpenSymbol" w:cs="OpenSymbol" w:hAnsi="OpenSymbol" w:hint="default"/>
+      </w:rPr>
+    </w:lvl>
+    <w:lvl w:ilvl="6">
+      <w:start w:val="1"/>
+      <w:numFmt w:val="bullet"/>
+      <w:lvlText w:val=""/>
+      <w:lvlJc w:val="left"/>
+      <w:pPr>
+        <w:tabs>
+          <w:tab w:pos="2880" w:val="num"/>
+        </w:tabs>
+        <w:ind w:hanging="360" w:left="2880"/>
+      </w:pPr>
+      <w:rPr>
+        <w:rFonts w:ascii="Symbol" w:cs="Symbol" w:hAnsi="Symbol" w:hint="default"/>
+      </w:rPr>
+    </w:lvl>
+    <w:lvl w:ilvl="7">
+      <w:start w:val="1"/>
+      <w:numFmt w:val="bullet"/>
+      <w:lvlText w:val="◦"/>
+      <w:lvlJc w:val="left"/>
+      <w:pPr>
+        <w:tabs>
+          <w:tab w:pos="3240" w:val="num"/>
+        </w:tabs>
+        <w:ind w:hanging="360" w:left="3240"/>
+      </w:pPr>
+      <w:rPr>
+        <w:rFonts w:ascii="OpenSymbol" w:cs="OpenSymbol" w:hAnsi="OpenSymbol" w:hint="default"/>
+      </w:rPr>
+    </w:lvl>
+    <w:lvl w:ilvl="8">
+      <w:start w:val="1"/>
+      <w:numFmt w:val="bullet"/>
+      <w:lvlText w:val="▪"/>
+      <w:lvlJc w:val="left"/>
+      <w:pPr>
+        <w:tabs>
+          <w:tab w:pos="3600" w:val="num"/>
+        </w:tabs>
+        <w:ind w:hanging="360" w:left="3600"/>
+      </w:pPr>
+      <w:rPr>
+        <w:rFonts w:ascii="OpenSymbol" w:cs="OpenSymbol" w:hAnsi="OpenSymbol" w:hint="default"/>
+      </w:rPr>
+    </w:lvl>
+  </w:abstractNum>
+  <w:abstractNum w:abstractNumId="15">
+    <w:lvl w:ilvl="0">
+      <w:start w:val="1"/>
+      <w:numFmt w:val="bullet"/>
+      <w:lvlText w:val=""/>
+      <w:lvlJc w:val="left"/>
+      <w:pPr>
+        <w:tabs>
+          <w:tab w:pos="720" w:val="num"/>
+        </w:tabs>
+        <w:ind w:hanging="360" w:left="720"/>
+      </w:pPr>
+      <w:rPr>
+        <w:rFonts w:ascii="Symbol" w:cs="Symbol" w:hAnsi="Symbol" w:hint="default"/>
+      </w:rPr>
+    </w:lvl>
+    <w:lvl w:ilvl="1">
+      <w:start w:val="1"/>
+      <w:numFmt w:val="bullet"/>
+      <w:lvlText w:val="◦"/>
+      <w:lvlJc w:val="left"/>
+      <w:pPr>
+        <w:tabs>
+          <w:tab w:pos="1080" w:val="num"/>
+        </w:tabs>
+        <w:ind w:hanging="360" w:left="1080"/>
+      </w:pPr>
+      <w:rPr>
+        <w:rFonts w:ascii="OpenSymbol" w:cs="OpenSymbol" w:hAnsi="OpenSymbol" w:hint="default"/>
+      </w:rPr>
+    </w:lvl>
+    <w:lvl w:ilvl="2">
+      <w:start w:val="1"/>
+      <w:numFmt w:val="bullet"/>
+      <w:lvlText w:val="▪"/>
+      <w:lvlJc w:val="left"/>
+      <w:pPr>
+        <w:tabs>
+          <w:tab w:pos="1440" w:val="num"/>
+        </w:tabs>
+        <w:ind w:hanging="360" w:left="1440"/>
+      </w:pPr>
+      <w:rPr>
+        <w:rFonts w:ascii="OpenSymbol" w:cs="OpenSymbol" w:hAnsi="OpenSymbol" w:hint="default"/>
+      </w:rPr>
+    </w:lvl>
+    <w:lvl w:ilvl="3">
+      <w:start w:val="1"/>
+      <w:numFmt w:val="bullet"/>
+      <w:lvlText w:val=""/>
+      <w:lvlJc w:val="left"/>
+      <w:pPr>
+        <w:tabs>
+          <w:tab w:pos="1800" w:val="num"/>
+        </w:tabs>
+        <w:ind w:hanging="360" w:left="1800"/>
+      </w:pPr>
+      <w:rPr>
+        <w:rFonts w:ascii="Symbol" w:cs="Symbol" w:hAnsi="Symbol" w:hint="default"/>
+      </w:rPr>
+    </w:lvl>
+    <w:lvl w:ilvl="4">
+      <w:start w:val="1"/>
+      <w:numFmt w:val="bullet"/>
+      <w:lvlText w:val="◦"/>
+      <w:lvlJc w:val="left"/>
+      <w:pPr>
+        <w:tabs>
+          <w:tab w:pos="2160" w:val="num"/>
+        </w:tabs>
+        <w:ind w:hanging="360" w:left="2160"/>
+      </w:pPr>
+      <w:rPr>
+        <w:rFonts w:ascii="OpenSymbol" w:cs="OpenSymbol" w:hAnsi="OpenSymbol" w:hint="default"/>
+      </w:rPr>
+    </w:lvl>
+    <w:lvl w:ilvl="5">
+      <w:start w:val="1"/>
+      <w:numFmt w:val="bullet"/>
+      <w:lvlText w:val="▪"/>
+      <w:lvlJc w:val="left"/>
+      <w:pPr>
+        <w:tabs>
+          <w:tab w:pos="2520" w:val="num"/>
+        </w:tabs>
+        <w:ind w:hanging="360" w:left="2520"/>
+      </w:pPr>
+      <w:rPr>
+        <w:rFonts w:ascii="OpenSymbol" w:cs="OpenSymbol" w:hAnsi="OpenSymbol" w:hint="default"/>
+      </w:rPr>
+    </w:lvl>
+    <w:lvl w:ilvl="6">
+      <w:start w:val="1"/>
+      <w:numFmt w:val="bullet"/>
+      <w:lvlText w:val=""/>
+      <w:lvlJc w:val="left"/>
+      <w:pPr>
+        <w:tabs>
+          <w:tab w:pos="2880" w:val="num"/>
+        </w:tabs>
+        <w:ind w:hanging="360" w:left="2880"/>
+      </w:pPr>
+      <w:rPr>
+        <w:rFonts w:ascii="Symbol" w:cs="Symbol" w:hAnsi="Symbol" w:hint="default"/>
+      </w:rPr>
+    </w:lvl>
+    <w:lvl w:ilvl="7">
+      <w:start w:val="1"/>
+      <w:numFmt w:val="bullet"/>
+      <w:lvlText w:val="◦"/>
+      <w:lvlJc w:val="left"/>
+      <w:pPr>
+        <w:tabs>
+          <w:tab w:pos="3240" w:val="num"/>
+        </w:tabs>
+        <w:ind w:hanging="360" w:left="3240"/>
+      </w:pPr>
+      <w:rPr>
+        <w:rFonts w:ascii="OpenSymbol" w:cs="OpenSymbol" w:hAnsi="OpenSymbol" w:hint="default"/>
+      </w:rPr>
+    </w:lvl>
+    <w:lvl w:ilvl="8">
+      <w:start w:val="1"/>
+      <w:numFmt w:val="bullet"/>
+      <w:lvlText w:val="▪"/>
+      <w:lvlJc w:val="left"/>
+      <w:pPr>
+        <w:tabs>
+          <w:tab w:pos="3600" w:val="num"/>
+        </w:tabs>
+        <w:ind w:hanging="360" w:left="3600"/>
+      </w:pPr>
+      <w:rPr>
+        <w:rFonts w:ascii="OpenSymbol" w:cs="OpenSymbol" w:hAnsi="OpenSymbol" w:hint="default"/>
+      </w:rPr>
+    </w:lvl>
+  </w:abstractNum>
+  <w:abstractNum w:abstractNumId="16">
+    <w:lvl w:ilvl="0">
+      <w:start w:val="1"/>
+      <w:numFmt w:val="bullet"/>
+      <w:lvlText w:val=""/>
+      <w:lvlJc w:val="left"/>
+      <w:pPr>
+        <w:tabs>
+          <w:tab w:pos="720" w:val="num"/>
+        </w:tabs>
+        <w:ind w:hanging="360" w:left="720"/>
+      </w:pPr>
+      <w:rPr>
+        <w:rFonts w:ascii="Symbol" w:cs="Symbol" w:hAnsi="Symbol" w:hint="default"/>
+      </w:rPr>
+    </w:lvl>
+    <w:lvl w:ilvl="1">
+      <w:start w:val="1"/>
+      <w:numFmt w:val="bullet"/>
+      <w:lvlText w:val="◦"/>
+      <w:lvlJc w:val="left"/>
+      <w:pPr>
+        <w:tabs>
+          <w:tab w:pos="1080" w:val="num"/>
+        </w:tabs>
+        <w:ind w:hanging="360" w:left="1080"/>
+      </w:pPr>
+      <w:rPr>
+        <w:rFonts w:ascii="OpenSymbol" w:cs="OpenSymbol" w:hAnsi="OpenSymbol" w:hint="default"/>
+      </w:rPr>
+    </w:lvl>
+    <w:lvl w:ilvl="2">
+      <w:start w:val="1"/>
+      <w:numFmt w:val="bullet"/>
+      <w:lvlText w:val="▪"/>
+      <w:lvlJc w:val="left"/>
+      <w:pPr>
+        <w:tabs>
+          <w:tab w:pos="1440" w:val="num"/>
+        </w:tabs>
+        <w:ind w:hanging="360" w:left="1440"/>
+      </w:pPr>
+      <w:rPr>
+        <w:rFonts w:ascii="OpenSymbol" w:cs="OpenSymbol" w:hAnsi="OpenSymbol" w:hint="default"/>
+      </w:rPr>
+    </w:lvl>
+    <w:lvl w:ilvl="3">
+      <w:start w:val="1"/>
+      <w:numFmt w:val="bullet"/>
+      <w:lvlText w:val=""/>
+      <w:lvlJc w:val="left"/>
+      <w:pPr>
+        <w:tabs>
+          <w:tab w:pos="1800" w:val="num"/>
+        </w:tabs>
+        <w:ind w:hanging="360" w:left="1800"/>
+      </w:pPr>
+      <w:rPr>
+        <w:rFonts w:ascii="Symbol" w:cs="Symbol" w:hAnsi="Symbol" w:hint="default"/>
+      </w:rPr>
+    </w:lvl>
+    <w:lvl w:ilvl="4">
+      <w:start w:val="1"/>
+      <w:numFmt w:val="bullet"/>
+      <w:lvlText w:val="◦"/>
+      <w:lvlJc w:val="left"/>
+      <w:pPr>
+        <w:tabs>
+          <w:tab w:pos="2160" w:val="num"/>
+        </w:tabs>
+        <w:ind w:hanging="360" w:left="2160"/>
+      </w:pPr>
+      <w:rPr>
+        <w:rFonts w:ascii="OpenSymbol" w:cs="OpenSymbol" w:hAnsi="OpenSymbol" w:hint="default"/>
+      </w:rPr>
+    </w:lvl>
+    <w:lvl w:ilvl="5">
+      <w:start w:val="1"/>
+      <w:numFmt w:val="bullet"/>
+      <w:lvlText w:val="▪"/>
+      <w:lvlJc w:val="left"/>
+      <w:pPr>
+        <w:tabs>
+          <w:tab w:pos="2520" w:val="num"/>
+        </w:tabs>
+        <w:ind w:hanging="360" w:left="2520"/>
+      </w:pPr>
+      <w:rPr>
+        <w:rFonts w:ascii="OpenSymbol" w:cs="OpenSymbol" w:hAnsi="OpenSymbol" w:hint="default"/>
+      </w:rPr>
+    </w:lvl>
+    <w:lvl w:ilvl="6">
+      <w:start w:val="1"/>
+      <w:numFmt w:val="bullet"/>
+      <w:lvlText w:val=""/>
+      <w:lvlJc w:val="left"/>
+      <w:pPr>
+        <w:tabs>
+          <w:tab w:pos="2880" w:val="num"/>
+        </w:tabs>
+        <w:ind w:hanging="360" w:left="2880"/>
+      </w:pPr>
+      <w:rPr>
+        <w:rFonts w:ascii="Symbol" w:cs="Symbol" w:hAnsi="Symbol" w:hint="default"/>
+      </w:rPr>
+    </w:lvl>
+    <w:lvl w:ilvl="7">
+      <w:start w:val="1"/>
+      <w:numFmt w:val="bullet"/>
+      <w:lvlText w:val="◦"/>
+      <w:lvlJc w:val="left"/>
+      <w:pPr>
+        <w:tabs>
+          <w:tab w:pos="3240" w:val="num"/>
+        </w:tabs>
+        <w:ind w:hanging="360" w:left="3240"/>
+      </w:pPr>
+      <w:rPr>
+        <w:rFonts w:ascii="OpenSymbol" w:cs="OpenSymbol" w:hAnsi="OpenSymbol" w:hint="default"/>
+      </w:rPr>
+    </w:lvl>
+    <w:lvl w:ilvl="8">
+      <w:start w:val="1"/>
+      <w:numFmt w:val="bullet"/>
+      <w:lvlText w:val="▪"/>
+      <w:lvlJc w:val="left"/>
+      <w:pPr>
+        <w:tabs>
+          <w:tab w:pos="3600" w:val="num"/>
+        </w:tabs>
+        <w:ind w:hanging="360" w:left="3600"/>
+      </w:pPr>
+      <w:rPr>
+        <w:rFonts w:ascii="OpenSymbol" w:cs="OpenSymbol" w:hAnsi="OpenSymbol" w:hint="default"/>
+      </w:rPr>
+    </w:lvl>
+  </w:abstractNum>
+  <w:abstractNum w:abstractNumId="17">
+    <w:lvl w:ilvl="0">
+      <w:start w:val="1"/>
+      <w:numFmt w:val="bullet"/>
+      <w:lvlText w:val=""/>
+      <w:lvlJc w:val="left"/>
+      <w:pPr>
+        <w:tabs>
+          <w:tab w:pos="720" w:val="num"/>
+        </w:tabs>
+        <w:ind w:hanging="360" w:left="720"/>
+      </w:pPr>
+      <w:rPr>
+        <w:rFonts w:ascii="Symbol" w:cs="Symbol" w:hAnsi="Symbol" w:hint="default"/>
+      </w:rPr>
+    </w:lvl>
+    <w:lvl w:ilvl="1">
+      <w:start w:val="1"/>
+      <w:numFmt w:val="bullet"/>
+      <w:lvlText w:val="◦"/>
+      <w:lvlJc w:val="left"/>
+      <w:pPr>
+        <w:tabs>
+          <w:tab w:pos="1080" w:val="num"/>
+        </w:tabs>
+        <w:ind w:hanging="360" w:left="1080"/>
+      </w:pPr>
+      <w:rPr>
+        <w:rFonts w:ascii="OpenSymbol" w:cs="OpenSymbol" w:hAnsi="OpenSymbol" w:hint="default"/>
+      </w:rPr>
+    </w:lvl>
+    <w:lvl w:ilvl="2">
+      <w:start w:val="1"/>
+      <w:numFmt w:val="bullet"/>
+      <w:lvlText w:val="▪"/>
+      <w:lvlJc w:val="left"/>
+      <w:pPr>
+        <w:tabs>
+          <w:tab w:pos="1440" w:val="num"/>
+        </w:tabs>
+        <w:ind w:hanging="360" w:left="1440"/>
+      </w:pPr>
+      <w:rPr>
+        <w:rFonts w:ascii="OpenSymbol" w:cs="OpenSymbol" w:hAnsi="OpenSymbol" w:hint="default"/>
+      </w:rPr>
+    </w:lvl>
+    <w:lvl w:ilvl="3">
+      <w:start w:val="1"/>
+      <w:numFmt w:val="bullet"/>
+      <w:lvlText w:val=""/>
+      <w:lvlJc w:val="left"/>
+      <w:pPr>
+        <w:tabs>
+          <w:tab w:pos="1800" w:val="num"/>
+        </w:tabs>
+        <w:ind w:hanging="360" w:left="1800"/>
+      </w:pPr>
+      <w:rPr>
+        <w:rFonts w:ascii="Symbol" w:cs="Symbol" w:hAnsi="Symbol" w:hint="default"/>
+      </w:rPr>
+    </w:lvl>
+    <w:lvl w:ilvl="4">
+      <w:start w:val="1"/>
+      <w:numFmt w:val="bullet"/>
+      <w:lvlText w:val="◦"/>
+      <w:lvlJc w:val="left"/>
+      <w:pPr>
+        <w:tabs>
+          <w:tab w:pos="2160" w:val="num"/>
+        </w:tabs>
+        <w:ind w:hanging="360" w:left="2160"/>
+      </w:pPr>
+      <w:rPr>
+        <w:rFonts w:ascii="OpenSymbol" w:cs="OpenSymbol" w:hAnsi="OpenSymbol" w:hint="default"/>
+      </w:rPr>
+    </w:lvl>
+    <w:lvl w:ilvl="5">
+      <w:start w:val="1"/>
+      <w:numFmt w:val="bullet"/>
+      <w:lvlText w:val="▪"/>
+      <w:lvlJc w:val="left"/>
+      <w:pPr>
+        <w:tabs>
+          <w:tab w:pos="2520" w:val="num"/>
+        </w:tabs>
+        <w:ind w:hanging="360" w:left="2520"/>
+      </w:pPr>
+      <w:rPr>
+        <w:rFonts w:ascii="OpenSymbol" w:cs="OpenSymbol" w:hAnsi="OpenSymbol" w:hint="default"/>
+      </w:rPr>
+    </w:lvl>
+    <w:lvl w:ilvl="6">
+      <w:start w:val="1"/>
+      <w:numFmt w:val="bullet"/>
+      <w:lvlText w:val=""/>
+      <w:lvlJc w:val="left"/>
+      <w:pPr>
+        <w:tabs>
+          <w:tab w:pos="2880" w:val="num"/>
+        </w:tabs>
+        <w:ind w:hanging="360" w:left="2880"/>
+      </w:pPr>
+      <w:rPr>
+        <w:rFonts w:ascii="Symbol" w:cs="Symbol" w:hAnsi="Symbol" w:hint="default"/>
+      </w:rPr>
+    </w:lvl>
+    <w:lvl w:ilvl="7">
+      <w:start w:val="1"/>
+      <w:numFmt w:val="bullet"/>
+      <w:lvlText w:val="◦"/>
+      <w:lvlJc w:val="left"/>
+      <w:pPr>
+        <w:tabs>
+          <w:tab w:pos="3240" w:val="num"/>
+        </w:tabs>
+        <w:ind w:hanging="360" w:left="3240"/>
+      </w:pPr>
+      <w:rPr>
+        <w:rFonts w:ascii="OpenSymbol" w:cs="OpenSymbol" w:hAnsi="OpenSymbol" w:hint="default"/>
+      </w:rPr>
+    </w:lvl>
+    <w:lvl w:ilvl="8">
+      <w:start w:val="1"/>
+      <w:numFmt w:val="bullet"/>
+      <w:lvlText w:val="▪"/>
+      <w:lvlJc w:val="left"/>
+      <w:pPr>
+        <w:tabs>
+          <w:tab w:pos="3600" w:val="num"/>
+        </w:tabs>
+        <w:ind w:hanging="360" w:left="3600"/>
+      </w:pPr>
+      <w:rPr>
+        <w:rFonts w:ascii="OpenSymbol" w:cs="OpenSymbol" w:hAnsi="OpenSymbol" w:hint="default"/>
+      </w:rPr>
+    </w:lvl>
+  </w:abstractNum>
+  <w:abstractNum w:abstractNumId="18">
     <w:lvl w:ilvl="0">
       <w:start w:val="1"/>
       <w:numFmt w:val="none"/>
@@ -5038,6 +6487,18 @@
   <w:num w:numId="14">
     <w:abstractNumId w:val="14"/>
   </w:num>
+  <w:num w:numId="15">
+    <w:abstractNumId w:val="15"/>
+  </w:num>
+  <w:num w:numId="16">
+    <w:abstractNumId w:val="16"/>
+  </w:num>
+  <w:num w:numId="17">
+    <w:abstractNumId w:val="17"/>
+  </w:num>
+  <w:num w:numId="18">
+    <w:abstractNumId w:val="18"/>
+  </w:num>
 </w:numbering>
 </file>
 
@@ -5060,7 +6521,7 @@
   </w:style>
   <w:style w:styleId="style1" w:type="paragraph">
     <w:name w:val="Heading 1"/>
-    <w:basedOn w:val="style28"/>
+    <w:basedOn w:val="style30"/>
     <w:next w:val="style1"/>
     <w:pPr>
       <w:widowControl w:val="false"/>
@@ -5090,7 +6551,7 @@
   </w:style>
   <w:style w:styleId="style2" w:type="paragraph">
     <w:name w:val="Heading 2"/>
-    <w:basedOn w:val="style28"/>
+    <w:basedOn w:val="style30"/>
     <w:next w:val="style2"/>
     <w:pPr>
       <w:widowControl w:val="false"/>
@@ -5120,7 +6581,7 @@
   </w:style>
   <w:style w:styleId="style3" w:type="paragraph">
     <w:name w:val="Heading 3"/>
-    <w:basedOn w:val="style28"/>
+    <w:basedOn w:val="style30"/>
     <w:next w:val="style3"/>
     <w:pPr>
       <w:widowControl w:val="false"/>
@@ -5150,7 +6611,7 @@
   </w:style>
   <w:style w:styleId="style4" w:type="paragraph">
     <w:name w:val="Heading 4"/>
-    <w:basedOn w:val="style28"/>
+    <w:basedOn w:val="style30"/>
     <w:next w:val="style4"/>
     <w:pPr>
       <w:widowControl w:val="false"/>
@@ -5180,7 +6641,7 @@
   </w:style>
   <w:style w:styleId="style5" w:type="paragraph">
     <w:name w:val="Heading 5"/>
-    <w:basedOn w:val="style28"/>
+    <w:basedOn w:val="style30"/>
     <w:next w:val="style5"/>
     <w:pPr>
       <w:widowControl w:val="false"/>
@@ -5210,7 +6671,7 @@
   </w:style>
   <w:style w:styleId="style6" w:type="paragraph">
     <w:name w:val="Heading 6"/>
-    <w:basedOn w:val="style28"/>
+    <w:basedOn w:val="style30"/>
     <w:next w:val="style6"/>
     <w:pPr>
       <w:widowControl w:val="false"/>
@@ -5367,10 +6828,24 @@
       <w:rFonts w:cs="OpenSymbol"/>
     </w:rPr>
   </w:style>
-  <w:style w:styleId="style28" w:type="paragraph">
+  <w:style w:styleId="style28" w:type="character">
+    <w:name w:val="ListLabel 12"/>
+    <w:next w:val="style28"/>
+    <w:rPr>
+      <w:rFonts w:cs="Symbol"/>
+    </w:rPr>
+  </w:style>
+  <w:style w:styleId="style29" w:type="character">
+    <w:name w:val="ListLabel 13"/>
+    <w:next w:val="style29"/>
+    <w:rPr>
+      <w:rFonts w:cs="OpenSymbol"/>
+    </w:rPr>
+  </w:style>
+  <w:style w:styleId="style30" w:type="paragraph">
     <w:name w:val="Heading"/>
     <w:basedOn w:val="style0"/>
-    <w:next w:val="style29"/>
+    <w:next w:val="style31"/>
     <w:pPr>
       <w:keepNext/>
       <w:spacing w:after="120" w:before="240"/>
@@ -5382,29 +6857,29 @@
       <w:szCs w:val="28"/>
     </w:rPr>
   </w:style>
-  <w:style w:styleId="style29" w:type="paragraph">
+  <w:style w:styleId="style31" w:type="paragraph">
     <w:name w:val="Text Body"/>
     <w:basedOn w:val="style0"/>
-    <w:next w:val="style29"/>
+    <w:next w:val="style31"/>
     <w:pPr>
       <w:spacing w:after="120" w:before="0"/>
       <w:contextualSpacing w:val="false"/>
     </w:pPr>
     <w:rPr/>
   </w:style>
-  <w:style w:styleId="style30" w:type="paragraph">
+  <w:style w:styleId="style32" w:type="paragraph">
     <w:name w:val="List"/>
-    <w:basedOn w:val="style29"/>
-    <w:next w:val="style30"/>
+    <w:basedOn w:val="style31"/>
+    <w:next w:val="style32"/>
     <w:pPr/>
     <w:rPr>
       <w:rFonts w:cs="Lohit Hindi"/>
     </w:rPr>
   </w:style>
-  <w:style w:styleId="style31" w:type="paragraph">
+  <w:style w:styleId="style33" w:type="paragraph">
     <w:name w:val="Caption"/>
     <w:basedOn w:val="style0"/>
-    <w:next w:val="style31"/>
+    <w:next w:val="style33"/>
     <w:pPr>
       <w:suppressLineNumbers/>
       <w:spacing w:after="120" w:before="120"/>
@@ -5418,10 +6893,10 @@
       <w:szCs w:val="24"/>
     </w:rPr>
   </w:style>
-  <w:style w:styleId="style32" w:type="paragraph">
+  <w:style w:styleId="style34" w:type="paragraph">
     <w:name w:val="Index"/>
     <w:basedOn w:val="style0"/>
-    <w:next w:val="style32"/>
+    <w:next w:val="style34"/>
     <w:pPr>
       <w:suppressLineNumbers/>
     </w:pPr>
@@ -5429,9 +6904,9 @@
       <w:rFonts w:cs="Lohit Hindi"/>
     </w:rPr>
   </w:style>
-  <w:style w:styleId="style33" w:type="paragraph">
+  <w:style w:styleId="style35" w:type="paragraph">
     <w:name w:val="normal"/>
-    <w:next w:val="style33"/>
+    <w:next w:val="style35"/>
     <w:pPr>
       <w:widowControl/>
       <w:suppressAutoHyphens w:val="true"/>
@@ -5458,10 +6933,10 @@
       <w:lang w:bidi="hi-IN" w:eastAsia="zh-CN" w:val="en-US"/>
     </w:rPr>
   </w:style>
-  <w:style w:styleId="style34" w:type="paragraph">
+  <w:style w:styleId="style36" w:type="paragraph">
     <w:name w:val="Title"/>
-    <w:basedOn w:val="style33"/>
-    <w:next w:val="style34"/>
+    <w:basedOn w:val="style35"/>
+    <w:next w:val="style36"/>
     <w:pPr>
       <w:spacing w:after="60" w:before="240" w:line="100" w:lineRule="atLeast"/>
       <w:ind w:hanging="0" w:left="0" w:right="0"/>
@@ -5484,10 +6959,10 @@
       <w:vertAlign w:val="baseline"/>
     </w:rPr>
   </w:style>
-  <w:style w:styleId="style35" w:type="paragraph">
+  <w:style w:styleId="style37" w:type="paragraph">
     <w:name w:val="Subtitle"/>
-    <w:basedOn w:val="style33"/>
-    <w:next w:val="style35"/>
+    <w:basedOn w:val="style35"/>
+    <w:next w:val="style37"/>
     <w:pPr>
       <w:spacing w:after="60" w:before="0" w:line="100" w:lineRule="atLeast"/>
       <w:ind w:hanging="0" w:left="0" w:right="0"/>
@@ -5510,17 +6985,17 @@
       <w:vertAlign w:val="baseline"/>
     </w:rPr>
   </w:style>
-  <w:style w:styleId="style36" w:type="paragraph">
+  <w:style w:styleId="style38" w:type="paragraph">
     <w:name w:val="Header"/>
     <w:basedOn w:val="style0"/>
-    <w:next w:val="style36"/>
+    <w:next w:val="style38"/>
     <w:pPr/>
     <w:rPr/>
   </w:style>
-  <w:style w:styleId="style37" w:type="paragraph">
+  <w:style w:styleId="style39" w:type="paragraph">
     <w:name w:val="Footer"/>
     <w:basedOn w:val="style0"/>
-    <w:next w:val="style37"/>
+    <w:next w:val="style39"/>
     <w:pPr/>
     <w:rPr/>
   </w:style>

</xml_diff>